<commit_message>
Corrected minor errors in the document
Still couldn't correct the summary pages which are still messud up, but
summary links work
</commit_message>
<xml_diff>
--- a/Design Document.docx
+++ b/Design Document.docx
@@ -4833,7 +4833,7 @@
         <w:ind w:left="720"/>
       </w:pPr>
       <w:r>
-        <w:t>This document will describe the architectural design of the application, analysing the different components and their interactions. The user experience with the application will be an important factor in defining its design and architecture. The main algorithm will also be described to give a rough idea on how the application will work. All this with the Data Base Design will be used to give a consistent description of the application’s design. More precise definitions of the software will be decided during the implementation phase, this is more of a guideline for how the application should be structured.</w:t>
+        <w:t>This document will describe the architectural design of the application, analysing the different components and their interactions. The user experience with the application will be an important factor in defining its design and architecture. The main algorithm will also be described to give a rough idea on how the application will work. More precise definitions of the software will be decided during the implementation phase, this is more of a guideline for how the application should be structured.</w:t>
       </w:r>
     </w:p>
     <w:p>
@@ -4862,6 +4862,9 @@
     <w:p>
       <w:pPr>
         <w:ind w:left="720"/>
+        <w:rPr>
+          <w:b/>
+        </w:rPr>
       </w:pPr>
     </w:p>
     <w:p>
@@ -4955,21 +4958,6 @@
       </w:r>
       <w:r>
         <w:t>The part of the application in charge of managing the data base, every operation done on the data base is performed by the DBMS.</w:t>
-      </w:r>
-    </w:p>
-    <w:p>
-      <w:pPr>
-        <w:pStyle w:val="Paragrafoelenco"/>
-        <w:numPr>
-          <w:ilvl w:val="0"/>
-          <w:numId w:val="3"/>
-        </w:numPr>
-      </w:pPr>
-      <w:r>
-        <w:t>ALTRO COL TEMPO</w:t>
-      </w:r>
-      <w:r>
-        <w:br/>
       </w:r>
     </w:p>
     <w:p>
@@ -5043,11 +5031,15 @@
     <w:p>
       <w:pPr>
         <w:pStyle w:val="Paragrafoelenco"/>
-        <w:numPr>
-          <w:ilvl w:val="0"/>
-          <w:numId w:val="6"/>
-        </w:numPr>
         <w:spacing w:line="300" w:lineRule="auto"/>
+        <w:ind w:left="1443"/>
+      </w:pPr>
+    </w:p>
+    <w:p>
+      <w:pPr>
+        <w:pStyle w:val="Paragrafoelenco"/>
+        <w:spacing w:line="300" w:lineRule="auto"/>
+        <w:ind w:left="1443"/>
       </w:pPr>
     </w:p>
     <w:p>
@@ -5143,21 +5135,6 @@
     </w:p>
     <w:p>
       <w:pPr>
-        <w:pStyle w:val="Paragrafoelenco"/>
-        <w:numPr>
-          <w:ilvl w:val="0"/>
-          <w:numId w:val="9"/>
-        </w:numPr>
-      </w:pPr>
-      <w:r>
-        <w:rPr>
-          <w:b/>
-        </w:rPr>
-        <w:t>References</w:t>
-      </w:r>
-    </w:p>
-    <w:p>
-      <w:pPr>
         <w:ind w:left="360"/>
       </w:pPr>
       <w:r>
@@ -5306,7 +5283,13 @@
         <w:t xml:space="preserve">The Web Tier </w:t>
       </w:r>
       <w:r>
-        <w:t xml:space="preserve">is the part of the application that allow the client Tier to communicate with the server through the use of web pages or servlets if the client is running in the browser. For the mobile use of the application, the client tier will communicate directly with the business tier through the Application Clients. </w:t>
+        <w:t>is the part of the application that allow</w:t>
+      </w:r>
+      <w:r>
+        <w:t>s</w:t>
+      </w:r>
+      <w:r>
+        <w:t xml:space="preserve"> the client Tier to communicate with the server through the use of web pages or servlets if the client is running in the browser. For the mobile use of the application, the client tier will communicate directly with the business tier through the Application Clients. </w:t>
       </w:r>
     </w:p>
     <w:p>
@@ -5659,7 +5642,25 @@
         <w:ind w:left="720"/>
       </w:pPr>
       <w:r>
-        <w:t xml:space="preserve">In order to give a better description of the different components and their interaction in this part of the chapter some Boundary-Control-Entity diagrams will be displayed. BCE is a variant of MVC where Entities are the data model of the application, the boundaries define the view which allows the display of information contained in the entities while </w:t>
+        <w:t>In order to give a better description of the different components and their interaction in this part of the chapter some Boundary-Control-Entity diagrams will be displayed. BCE is a variant of M</w:t>
+      </w:r>
+      <w:r>
+        <w:t>odel-</w:t>
+      </w:r>
+      <w:r>
+        <w:t>V</w:t>
+      </w:r>
+      <w:r>
+        <w:t>iew-</w:t>
+      </w:r>
+      <w:r>
+        <w:t>C</w:t>
+      </w:r>
+      <w:r>
+        <w:t>ontrol</w:t>
+      </w:r>
+      <w:r>
+        <w:t xml:space="preserve"> where Entities are the data model of the application, the boundaries define the view which allows the display of information contained in the entities while </w:t>
       </w:r>
       <w:r>
         <w:t xml:space="preserve">the Controllers implement the logic that is used in the system. </w:t>
@@ -5766,7 +5767,13 @@
         <w:t xml:space="preserve">This first diagram show the relationship between the different entities of the system; it is in some ways similar to the class diagram, but it also shows more attributes and more functions of the various entities. In addition it adds the Queue entity and its functions. Position and Destination are derived from Location with the difference that Destination has an operation able to determinate the distance from another Position. </w:t>
       </w:r>
       <w:r>
-        <w:t xml:space="preserve">Every taxi driver has a Position while the User doesn’t, but the Taxi request made by a user has both a Destination and a Position. One a taxi driver receives a Request, he creates a Driver Response which is received by the User. The Driver response contains the waiting time and the taxi number, but also if the driver has accepted or not the request. </w:t>
+        <w:t>Every taxi driver has a Position while the User doesn’t, but the Taxi request made by a user has both a Destination and a Position. On</w:t>
+      </w:r>
+      <w:r>
+        <w:t>c</w:t>
+      </w:r>
+      <w:r>
+        <w:t xml:space="preserve">e a taxi driver receives a Request, he creates a Driver Response which is received by the User. The Driver response contains the waiting time and the taxi number, but also if the driver has accepted or not the request. </w:t>
       </w:r>
     </w:p>
     <w:p/>
@@ -6217,7 +6224,25 @@
         <w:ind w:left="720"/>
       </w:pPr>
       <w:r>
-        <w:t xml:space="preserve">This diagram represents the log in and authentication process for the taxi driver which the same as for the Registered User. The only real difference is in what the taxi driver can do once logged in: While the user manager remains the same different information will be displayed on the screen and a different web page will be available to the taxi driver. </w:t>
+        <w:t>This diagram represents the log in and authentication process for the taxi driver which</w:t>
+      </w:r>
+      <w:r>
+        <w:t xml:space="preserve"> is</w:t>
+      </w:r>
+      <w:r>
+        <w:t xml:space="preserve"> the same as for the Registered User. The only real difference is in what the taxi driver can do once logged in: While the </w:t>
+      </w:r>
+      <w:r>
+        <w:t>Driver</w:t>
+      </w:r>
+      <w:r>
+        <w:t xml:space="preserve"> manager remains </w:t>
+      </w:r>
+      <w:r>
+        <w:t>similar to the user one,</w:t>
+      </w:r>
+      <w:r>
+        <w:t xml:space="preserve"> different information will be displayed on the screen and a different web page will be available to the taxi driver. </w:t>
       </w:r>
     </w:p>
     <w:p/>
@@ -6977,7 +7002,19 @@
         <w:ind w:left="576"/>
       </w:pPr>
       <w:r>
-        <w:t>This subsystem is deployed only on mobile application, since it is impossible for taxi drivers to have access to a computer and a web application. It has to be able to communicate with the GPS component integrated in the mobile phone and have internet access since the communication with the processing component is done through TCP/IP.</w:t>
+        <w:t xml:space="preserve">This subsystem is deployed only on mobile application, since it is </w:t>
+      </w:r>
+      <w:r>
+        <w:t>hard</w:t>
+      </w:r>
+      <w:r>
+        <w:t xml:space="preserve"> for taxi drivers to have access to a computer and a web application</w:t>
+      </w:r>
+      <w:r>
+        <w:t xml:space="preserve"> while they are working</w:t>
+      </w:r>
+      <w:r>
+        <w:t>. It has to be able to communicate with the GPS component integrated in the mobile phone and have internet access since the communication with the processing component is done through TCP/IP.</w:t>
       </w:r>
     </w:p>
     <w:p>
@@ -6991,7 +7028,13 @@
         <w:t>It was considered that the Data Base and the processing subsystem are on two different computers.</w:t>
       </w:r>
       <w:r>
-        <w:t xml:space="preserve"> Since there are two different computer for those two subsystems, it is better to deploy the configuration and the configuration interface components on the same computer as the DBMS so that these components can work and manage the DB more efficiently.</w:t>
+        <w:t xml:space="preserve"> </w:t>
+      </w:r>
+      <w:r>
+        <w:t>Because of this,</w:t>
+      </w:r>
+      <w:r>
+        <w:t xml:space="preserve"> it is better to deploy the configuration and the configuration interface components on the same computer as the DBMS so that these components can work and manage the DB more efficiently.</w:t>
       </w:r>
     </w:p>
     <w:p>
@@ -6999,18 +7042,11 @@
         <w:ind w:left="576"/>
       </w:pPr>
       <w:r>
-        <w:t>The next page diagram describes the distribution of the components on the different hardware, but it does not take in consideration the BCE diagrams, so a few words must be spent here. All the boundaries will be deployed on the mobile devices of web application, and will communicate with the controllers, which are part of the Processing subsystem and as such they will be deployed on a computer in the taxi station. The entities are data structures, and as such will be stored in the data component and deployed on a separate computer in the taxi station.</w:t>
-      </w:r>
-    </w:p>
-    <w:p>
-      <w:pPr>
-        <w:ind w:left="576"/>
-      </w:pPr>
-    </w:p>
-    <w:p>
-      <w:pPr>
-        <w:ind w:left="576"/>
-      </w:pPr>
+        <w:t xml:space="preserve">The </w:t>
+      </w:r>
+      <w:r>
+        <w:t>diagram describes the distribution of the components on the different hardware, but it does not take in consideration the BCE diagrams, so a few words must be spent here. All the boundaries will be deployed on the mobile devices of web application, and will communicate with the controllers, which are part of the Processing subsystem and as such they will be deployed on a computer in the taxi station. The entities are data structures, and as such will be stored in the data component and deployed on a separate computer in the taxi station.</w:t>
+      </w:r>
     </w:p>
     <w:p>
       <w:pPr>
@@ -7018,13 +7054,17 @@
         <w:ind w:left="576"/>
       </w:pPr>
       <w:r>
-        <w:t>On second thoughts the User manager and Driver Manager Components could probably be deployed on the same computer as the processing subsystem, since they do most of the processing for the user functionalities. In this way we achieve a thinner client</w:t>
+        <w:t>On second thoughts the User manager and Driver Manager Components could probably be deployed on the same computer as the processing subsystem</w:t>
+      </w:r>
+      <w:r>
+        <w:t xml:space="preserve"> rather than on the mobile devices</w:t>
+      </w:r>
+      <w:r>
+        <w:t>, since they do most of the processing for the user functionalities. In this way we achieve a thinner client</w:t>
       </w:r>
       <w:r>
         <w:t>, with only user interfaces, and</w:t>
       </w:r>
-      <w:bookmarkStart w:id="24" w:name="_GoBack"/>
-      <w:bookmarkEnd w:id="24"/>
       <w:r>
         <w:t xml:space="preserve"> that will allow it to be installed on more devices. Furthermore it will higher the security level since all the important communication with the DB is done from a computer in the taxi station. </w:t>
       </w:r>
@@ -7127,12 +7167,12 @@
       <w:pPr>
         <w:pStyle w:val="Titolo2"/>
       </w:pPr>
-      <w:bookmarkStart w:id="25" w:name="_Toc436996192"/>
+      <w:bookmarkStart w:id="24" w:name="_Toc436996192"/>
       <w:r>
         <w:lastRenderedPageBreak/>
         <w:t>Runtime View</w:t>
       </w:r>
-      <w:bookmarkEnd w:id="25"/>
+      <w:bookmarkEnd w:id="24"/>
     </w:p>
     <w:p>
       <w:pPr>
@@ -7222,7 +7262,10 @@
         <w:t>s</w:t>
       </w:r>
       <w:r>
-        <w:t xml:space="preserve"> are the base line for the definition of the sequence diagrams of this chapter. The components of the component diagram could have been used, but in the BCE more function were already defined so those were used in this sequence diagram to give continuity to these chapters. </w:t>
+        <w:t xml:space="preserve"> are the base line for the definition of the sequence diagrams of this chapter. The components of the component diagram could have been used, but in the BCE more function were already defined so those were used in this sequence diagram</w:t>
+      </w:r>
+      <w:r>
+        <w:t>.</w:t>
       </w:r>
     </w:p>
     <w:p>
@@ -7231,7 +7274,13 @@
         <w:ind w:left="720"/>
       </w:pPr>
       <w:r>
-        <w:t>Some other used functions are not specified in the BCE models, such as the error messages, because they are considered to be implemented in every class of the system.</w:t>
+        <w:t>Some other used functions are not specified in the BCE models, such as the error messages, because they are considered to be implemented in every class of the system</w:t>
+      </w:r>
+      <w:r>
+        <w:t xml:space="preserve"> that handles communication</w:t>
+      </w:r>
+      <w:r>
+        <w:t>.</w:t>
       </w:r>
     </w:p>
     <w:p>
@@ -7249,7 +7298,34 @@
         <w:ind w:left="720"/>
       </w:pPr>
       <w:r>
-        <w:t>The request a taxi sequence diagram comprehends all events up until the driver is notified by the system of a taxi request, accepts or declines the request, and the User is notified with the final decision of the taxi driver. The notification sequence diagram starts</w:t>
+        <w:t>The R</w:t>
+      </w:r>
+      <w:r>
+        <w:t xml:space="preserve">equest a </w:t>
+      </w:r>
+      <w:r>
+        <w:t>T</w:t>
+      </w:r>
+      <w:r>
+        <w:t xml:space="preserve">axi </w:t>
+      </w:r>
+      <w:r>
+        <w:t>Sequence D</w:t>
+      </w:r>
+      <w:r>
+        <w:t xml:space="preserve">iagram </w:t>
+      </w:r>
+      <w:r>
+        <w:t>contains</w:t>
+      </w:r>
+      <w:r>
+        <w:t xml:space="preserve"> all events up until </w:t>
+      </w:r>
+      <w:r>
+        <w:t xml:space="preserve">when </w:t>
+      </w:r>
+      <w:r>
+        <w:t>the driver is notified by the system of a taxi request, accepts or declines the request, and the User is notified with the final decision of the taxi driver. The notification sequence diagram starts</w:t>
       </w:r>
       <w:r>
         <w:t xml:space="preserve"> from here,</w:t>
@@ -7289,7 +7365,7 @@
       <w:pPr>
         <w:pStyle w:val="Titolo3"/>
       </w:pPr>
-      <w:bookmarkStart w:id="26" w:name="_Toc436996193"/>
+      <w:bookmarkStart w:id="25" w:name="_Toc436996193"/>
       <w:r>
         <w:rPr>
           <w:noProof/>
@@ -7355,7 +7431,7 @@
       <w:r>
         <w:t>Registration</w:t>
       </w:r>
-      <w:bookmarkEnd w:id="26"/>
+      <w:bookmarkEnd w:id="25"/>
     </w:p>
     <w:p/>
     <w:p/>
@@ -7381,7 +7457,7 @@
       <w:pPr>
         <w:pStyle w:val="Titolo3"/>
       </w:pPr>
-      <w:bookmarkStart w:id="27" w:name="_Toc436996194"/>
+      <w:bookmarkStart w:id="26" w:name="_Toc436996194"/>
       <w:r>
         <w:rPr>
           <w:noProof/>
@@ -7447,7 +7523,7 @@
       <w:r>
         <w:t>Log In</w:t>
       </w:r>
-      <w:bookmarkEnd w:id="27"/>
+      <w:bookmarkEnd w:id="26"/>
     </w:p>
     <w:p/>
     <w:p>
@@ -7477,12 +7553,12 @@
       <w:pPr>
         <w:pStyle w:val="Titolo3"/>
       </w:pPr>
-      <w:bookmarkStart w:id="28" w:name="_Toc436996195"/>
+      <w:bookmarkStart w:id="27" w:name="_Toc436996195"/>
       <w:r>
         <w:lastRenderedPageBreak/>
         <w:t>Upload Location</w:t>
       </w:r>
-      <w:bookmarkEnd w:id="28"/>
+      <w:bookmarkEnd w:id="27"/>
     </w:p>
     <w:p>
       <w:r>
@@ -7562,7 +7638,7 @@
       <w:pPr>
         <w:pStyle w:val="Titolo3"/>
       </w:pPr>
-      <w:bookmarkStart w:id="29" w:name="_Toc436996196"/>
+      <w:bookmarkStart w:id="28" w:name="_Toc436996196"/>
       <w:r>
         <w:rPr>
           <w:noProof/>
@@ -7628,7 +7704,7 @@
       <w:r>
         <w:t>Request a Taxi</w:t>
       </w:r>
-      <w:bookmarkEnd w:id="29"/>
+      <w:bookmarkEnd w:id="28"/>
     </w:p>
     <w:p>
       <w:r>
@@ -7639,7 +7715,7 @@
       <w:pPr>
         <w:pStyle w:val="Titolo3"/>
       </w:pPr>
-      <w:bookmarkStart w:id="30" w:name="_Toc436996197"/>
+      <w:bookmarkStart w:id="29" w:name="_Toc436996197"/>
       <w:r>
         <w:rPr>
           <w:noProof/>
@@ -7705,7 +7781,7 @@
       <w:r>
         <w:t>Notification</w:t>
       </w:r>
-      <w:bookmarkEnd w:id="30"/>
+      <w:bookmarkEnd w:id="29"/>
     </w:p>
     <w:p>
       <w:r>
@@ -7729,19 +7805,27 @@
       <w:pPr>
         <w:pStyle w:val="Titolo2"/>
       </w:pPr>
-      <w:bookmarkStart w:id="31" w:name="_Toc436996198"/>
+      <w:bookmarkStart w:id="30" w:name="_Toc436996198"/>
       <w:r>
         <w:lastRenderedPageBreak/>
         <w:t>Component Interfaces.</w:t>
       </w:r>
+      <w:bookmarkEnd w:id="30"/>
+    </w:p>
+    <w:p>
+      <w:pPr>
+        <w:ind w:left="576"/>
+      </w:pPr>
+      <w:r>
+        <w:t>Using the component diagram</w:t>
+      </w:r>
+      <w:r>
+        <w:t>,</w:t>
+      </w:r>
+      <w:bookmarkStart w:id="31" w:name="_GoBack"/>
       <w:bookmarkEnd w:id="31"/>
-    </w:p>
-    <w:p>
-      <w:pPr>
-        <w:ind w:left="576"/>
-      </w:pPr>
-      <w:r>
-        <w:t xml:space="preserve">Using the component diagram the main interfaces through which the components interact can be defined: </w:t>
+      <w:r>
+        <w:t xml:space="preserve"> the main interfaces through which the components interact can be defined: </w:t>
       </w:r>
     </w:p>
     <w:p>
@@ -12860,6 +12944,7 @@
     <w:rsid w:val="00897A1F"/>
     <w:rsid w:val="008E0131"/>
     <w:rsid w:val="009471B8"/>
+    <w:rsid w:val="00A42E2C"/>
     <w:rsid w:val="00A7339E"/>
     <w:rsid w:val="00AF531C"/>
     <w:rsid w:val="00CD601C"/>
@@ -13626,7 +13711,7 @@
 </file>
 
 <file path=customXml/itemProps2.xml><?xml version="1.0" encoding="utf-8"?>
-<ds:datastoreItem xmlns:ds="http://schemas.openxmlformats.org/officeDocument/2006/customXml" ds:itemID="{91C13F4A-78DA-4AB5-83EB-29A8E51C14A9}">
+<ds:datastoreItem xmlns:ds="http://schemas.openxmlformats.org/officeDocument/2006/customXml" ds:itemID="{31A175A1-B5B7-4059-938E-777AAF81FD86}">
   <ds:schemaRefs>
     <ds:schemaRef ds:uri="http://schemas.openxmlformats.org/officeDocument/2006/bibliography"/>
   </ds:schemaRefs>

</xml_diff>